<commit_message>
* updates formation code smell
</commit_message>
<xml_diff>
--- a/module-badsmells/AlternativeClassesWithDifferentInterfaces/AlternativeClassesWithDifferentInterfaces.docx
+++ b/module-badsmells/AlternativeClassesWithDifferentInterfaces/AlternativeClassesWithDifferentInterfaces.docx
@@ -5,86 +5,147 @@
     <w:p>
       <w:pPr>
         <w:pStyle w:val="Titre1"/>
-      </w:pPr>
-      <w:r>
-        <w:t xml:space="preserve">Alternative Classes </w:t>
-      </w:r>
-      <w:proofErr w:type="spellStart"/>
-      <w:r>
-        <w:t>With</w:t>
-      </w:r>
-      <w:proofErr w:type="spellEnd"/>
-      <w:r>
-        <w:t xml:space="preserve"> </w:t>
-      </w:r>
-      <w:proofErr w:type="spellStart"/>
-      <w:r>
-        <w:t>Different</w:t>
-      </w:r>
-      <w:proofErr w:type="spellEnd"/>
-      <w:r>
-        <w:t xml:space="preserve"> I</w:t>
-      </w:r>
-      <w:r>
-        <w:t>nterfaces</w:t>
-      </w:r>
-    </w:p>
-    <w:p/>
-    <w:p>
-      <w:pPr>
-        <w:pStyle w:val="Paragraphedeliste"/>
-        <w:numPr>
-          <w:ilvl w:val="0"/>
-          <w:numId w:val="1"/>
-        </w:numPr>
-      </w:pPr>
-      <w:r>
-        <w:t>Inspectez le code actuel et proposez des modifications pour le simplifier.</w:t>
+        <w:rPr>
+          <w:lang w:val="en-US"/>
+        </w:rPr>
+      </w:pPr>
+      <w:r>
+        <w:rPr>
+          <w:lang w:val="en-US"/>
+        </w:rPr>
+        <w:t xml:space="preserve">TP: </w:t>
+      </w:r>
+      <w:r>
+        <w:rPr>
+          <w:lang w:val="en-US"/>
+        </w:rPr>
+        <w:t>Alternative Classes With Different Interfaces</w:t>
       </w:r>
     </w:p>
     <w:p>
       <w:pPr>
-        <w:pStyle w:val="Paragraphedeliste"/>
-      </w:pPr>
+        <w:pStyle w:val="Titre2"/>
+      </w:pPr>
+      <w:r>
+        <w:t>Description</w:t>
+      </w:r>
       <w:bookmarkStart w:id="0" w:name="_GoBack"/>
       <w:bookmarkEnd w:id="0"/>
     </w:p>
     <w:p>
-      <w:pPr>
-        <w:pStyle w:val="Paragraphedeliste"/>
+      <w:r>
+        <w:t xml:space="preserve">Cet anti-pattern </w:t>
+      </w:r>
+      <w:r>
+        <w:t xml:space="preserve">se produit </w:t>
+      </w:r>
+      <w:r>
+        <w:t xml:space="preserve">quand on a réalisé </w:t>
+      </w:r>
+      <w:r>
+        <w:t xml:space="preserve">au moins </w:t>
+      </w:r>
+      <w:r>
+        <w:t xml:space="preserve">deux </w:t>
+      </w:r>
+      <w:r>
+        <w:t>structure</w:t>
+      </w:r>
+      <w:r>
+        <w:t>s</w:t>
+      </w:r>
+      <w:r>
+        <w:t xml:space="preserve"> </w:t>
+      </w:r>
+      <w:r>
+        <w:t xml:space="preserve">de classes complexes avec héritages où toute création </w:t>
+      </w:r>
+      <w:r>
+        <w:t xml:space="preserve">de nouvelle classe </w:t>
+      </w:r>
+      <w:r>
+        <w:t xml:space="preserve">dans une de ces hiérarchies impose la création d’autres classes dans les autres hiérarchies. Ceci est une contrainte très </w:t>
+      </w:r>
+      <w:r>
+        <w:t>lourde</w:t>
+      </w:r>
+      <w:r>
+        <w:t xml:space="preserve"> et ne doit se produire que si elle est justifiée.</w:t>
+      </w:r>
+    </w:p>
+    <w:p>
+      <w:pPr>
+        <w:pStyle w:val="Titre2"/>
+      </w:pPr>
+      <w:r>
+        <w:t>Énoncé</w:t>
+      </w:r>
+    </w:p>
+    <w:p>
+      <w:r>
+        <w:t>Le sujet de ce TP représente les figures géométriques (Cercle, Carré…).</w:t>
+      </w:r>
+    </w:p>
+    <w:p>
+      <w:pPr>
+        <w:pStyle w:val="Standard"/>
+      </w:pPr>
+      <w:r>
+        <w:t xml:space="preserve">Une fois que le projet Maven importer dans Eclipse : </w:t>
+      </w:r>
+    </w:p>
+    <w:p>
+      <w:pPr>
+        <w:pStyle w:val="Standard"/>
         <w:numPr>
           <w:ilvl w:val="0"/>
-          <w:numId w:val="1"/>
+          <w:numId w:val="2"/>
         </w:numPr>
       </w:pPr>
       <w:r>
-        <w:t xml:space="preserve">Dans le cas où les classes et interfaces </w:t>
-      </w:r>
-      <w:proofErr w:type="spellStart"/>
-      <w:r>
-        <w:t>ICircle</w:t>
-      </w:r>
-      <w:proofErr w:type="spellEnd"/>
-      <w:r>
-        <w:t xml:space="preserve">, </w:t>
-      </w:r>
-      <w:proofErr w:type="spellStart"/>
-      <w:r>
-        <w:t>Circle</w:t>
-      </w:r>
-      <w:proofErr w:type="spellEnd"/>
-      <w:r>
-        <w:t xml:space="preserve">, </w:t>
-      </w:r>
-      <w:proofErr w:type="spellStart"/>
-      <w:r>
-        <w:t>IRectangle</w:t>
-      </w:r>
-      <w:proofErr w:type="spellEnd"/>
-      <w:r>
-        <w:t xml:space="preserve"> et Rectangle ne sont pas modifiables (venant de librairies tierces)  que proposez-vous ?</w:t>
+        <w:t xml:space="preserve">Identifiez cet anti-pattern </w:t>
+      </w:r>
+      <w:r>
+        <w:t>dans la structure suivante.</w:t>
       </w:r>
     </w:p>
+    <w:p>
+      <w:pPr>
+        <w:pStyle w:val="Standard"/>
+        <w:numPr>
+          <w:ilvl w:val="0"/>
+          <w:numId w:val="2"/>
+        </w:numPr>
+      </w:pPr>
+      <w:r>
+        <w:t>Proposez plusieurs choix pour corriger ce pattern</w:t>
+      </w:r>
+    </w:p>
+    <w:p>
+      <w:pPr>
+        <w:pStyle w:val="Standard"/>
+        <w:numPr>
+          <w:ilvl w:val="0"/>
+          <w:numId w:val="2"/>
+        </w:numPr>
+      </w:pPr>
+      <w:r>
+        <w:t>Réaliser celui que vous pensez le plus pertinent</w:t>
+      </w:r>
+    </w:p>
+    <w:p>
+      <w:pPr>
+        <w:pStyle w:val="Standard"/>
+        <w:numPr>
+          <w:ilvl w:val="0"/>
+          <w:numId w:val="2"/>
+        </w:numPr>
+      </w:pPr>
+      <w:r>
+        <w:t>Vérifiez le bon fonctionnement de la nouvelle application à l'aide des tests unitaires</w:t>
+      </w:r>
+    </w:p>
+    <w:p/>
     <w:sectPr>
       <w:pgSz w:w="11906" w:h="16838"/>
       <w:pgMar w:top="1417" w:right="1417" w:bottom="1417" w:left="1417" w:header="708" w:footer="708" w:gutter="0"/>
@@ -186,8 +247,124 @@
       </w:pPr>
     </w:lvl>
   </w:abstractNum>
+  <w:abstractNum w:abstractNumId="1">
+    <w:nsid w:val="45F20D8C"/>
+    <w:multiLevelType w:val="hybridMultilevel"/>
+    <w:tmpl w:val="DB2A982A"/>
+    <w:lvl w:ilvl="0" w:tplc="040C0001">
+      <w:start w:val="1"/>
+      <w:numFmt w:val="bullet"/>
+      <w:lvlText w:val=""/>
+      <w:lvlJc w:val="left"/>
+      <w:pPr>
+        <w:ind w:left="720" w:hanging="360"/>
+      </w:pPr>
+      <w:rPr>
+        <w:rFonts w:ascii="Symbol" w:hAnsi="Symbol" w:hint="default"/>
+      </w:rPr>
+    </w:lvl>
+    <w:lvl w:ilvl="1" w:tplc="040C0003" w:tentative="1">
+      <w:start w:val="1"/>
+      <w:numFmt w:val="bullet"/>
+      <w:lvlText w:val="o"/>
+      <w:lvlJc w:val="left"/>
+      <w:pPr>
+        <w:ind w:left="1440" w:hanging="360"/>
+      </w:pPr>
+      <w:rPr>
+        <w:rFonts w:ascii="Courier New" w:hAnsi="Courier New" w:cs="Courier New" w:hint="default"/>
+      </w:rPr>
+    </w:lvl>
+    <w:lvl w:ilvl="2" w:tplc="040C0005" w:tentative="1">
+      <w:start w:val="1"/>
+      <w:numFmt w:val="bullet"/>
+      <w:lvlText w:val=""/>
+      <w:lvlJc w:val="left"/>
+      <w:pPr>
+        <w:ind w:left="2160" w:hanging="360"/>
+      </w:pPr>
+      <w:rPr>
+        <w:rFonts w:ascii="Wingdings" w:hAnsi="Wingdings" w:hint="default"/>
+      </w:rPr>
+    </w:lvl>
+    <w:lvl w:ilvl="3" w:tplc="040C0001" w:tentative="1">
+      <w:start w:val="1"/>
+      <w:numFmt w:val="bullet"/>
+      <w:lvlText w:val=""/>
+      <w:lvlJc w:val="left"/>
+      <w:pPr>
+        <w:ind w:left="2880" w:hanging="360"/>
+      </w:pPr>
+      <w:rPr>
+        <w:rFonts w:ascii="Symbol" w:hAnsi="Symbol" w:hint="default"/>
+      </w:rPr>
+    </w:lvl>
+    <w:lvl w:ilvl="4" w:tplc="040C0003" w:tentative="1">
+      <w:start w:val="1"/>
+      <w:numFmt w:val="bullet"/>
+      <w:lvlText w:val="o"/>
+      <w:lvlJc w:val="left"/>
+      <w:pPr>
+        <w:ind w:left="3600" w:hanging="360"/>
+      </w:pPr>
+      <w:rPr>
+        <w:rFonts w:ascii="Courier New" w:hAnsi="Courier New" w:cs="Courier New" w:hint="default"/>
+      </w:rPr>
+    </w:lvl>
+    <w:lvl w:ilvl="5" w:tplc="040C0005" w:tentative="1">
+      <w:start w:val="1"/>
+      <w:numFmt w:val="bullet"/>
+      <w:lvlText w:val=""/>
+      <w:lvlJc w:val="left"/>
+      <w:pPr>
+        <w:ind w:left="4320" w:hanging="360"/>
+      </w:pPr>
+      <w:rPr>
+        <w:rFonts w:ascii="Wingdings" w:hAnsi="Wingdings" w:hint="default"/>
+      </w:rPr>
+    </w:lvl>
+    <w:lvl w:ilvl="6" w:tplc="040C0001" w:tentative="1">
+      <w:start w:val="1"/>
+      <w:numFmt w:val="bullet"/>
+      <w:lvlText w:val=""/>
+      <w:lvlJc w:val="left"/>
+      <w:pPr>
+        <w:ind w:left="5040" w:hanging="360"/>
+      </w:pPr>
+      <w:rPr>
+        <w:rFonts w:ascii="Symbol" w:hAnsi="Symbol" w:hint="default"/>
+      </w:rPr>
+    </w:lvl>
+    <w:lvl w:ilvl="7" w:tplc="040C0003" w:tentative="1">
+      <w:start w:val="1"/>
+      <w:numFmt w:val="bullet"/>
+      <w:lvlText w:val="o"/>
+      <w:lvlJc w:val="left"/>
+      <w:pPr>
+        <w:ind w:left="5760" w:hanging="360"/>
+      </w:pPr>
+      <w:rPr>
+        <w:rFonts w:ascii="Courier New" w:hAnsi="Courier New" w:cs="Courier New" w:hint="default"/>
+      </w:rPr>
+    </w:lvl>
+    <w:lvl w:ilvl="8" w:tplc="040C0005" w:tentative="1">
+      <w:start w:val="1"/>
+      <w:numFmt w:val="bullet"/>
+      <w:lvlText w:val=""/>
+      <w:lvlJc w:val="left"/>
+      <w:pPr>
+        <w:ind w:left="6480" w:hanging="360"/>
+      </w:pPr>
+      <w:rPr>
+        <w:rFonts w:ascii="Wingdings" w:hAnsi="Wingdings" w:hint="default"/>
+      </w:rPr>
+    </w:lvl>
+  </w:abstractNum>
   <w:num w:numId="1">
     <w:abstractNumId w:val="0"/>
+  </w:num>
+  <w:num w:numId="2">
+    <w:abstractNumId w:val="1"/>
   </w:num>
 </w:numbering>
 </file>
@@ -197,15 +374,15 @@
   <w:docDefaults>
     <w:rPrDefault>
       <w:rPr>
-        <w:rFonts w:asciiTheme="minorHAnsi" w:eastAsiaTheme="minorHAnsi" w:hAnsiTheme="minorHAnsi" w:cstheme="minorBidi"/>
-        <w:sz w:val="22"/>
-        <w:szCs w:val="22"/>
+        <w:rFonts w:asciiTheme="minorHAnsi" w:eastAsiaTheme="minorEastAsia" w:hAnsiTheme="minorHAnsi" w:cstheme="minorBidi"/>
+        <w:sz w:val="21"/>
+        <w:szCs w:val="21"/>
         <w:lang w:val="fr-FR" w:eastAsia="en-US" w:bidi="ar-SA"/>
       </w:rPr>
     </w:rPrDefault>
     <w:pPrDefault>
       <w:pPr>
-        <w:spacing w:after="160" w:line="259" w:lineRule="auto"/>
+        <w:spacing w:after="160" w:line="276" w:lineRule="auto"/>
       </w:pPr>
     </w:pPrDefault>
   </w:docDefaults>
@@ -585,6 +762,7 @@
   <w:style w:type="paragraph" w:default="1" w:styleId="Normal">
     <w:name w:val="Normal"/>
     <w:qFormat/>
+    <w:rsid w:val="0013559F"/>
   </w:style>
   <w:style w:type="paragraph" w:styleId="Titre1">
     <w:name w:val="heading 1"/>
@@ -593,18 +771,212 @@
     <w:link w:val="Titre1Car"/>
     <w:uiPriority w:val="9"/>
     <w:qFormat/>
-    <w:rsid w:val="001B5092"/>
+    <w:rsid w:val="0013559F"/>
     <w:pPr>
       <w:keepNext/>
       <w:keepLines/>
-      <w:spacing w:before="240" w:after="0"/>
+      <w:pBdr>
+        <w:bottom w:val="single" w:sz="4" w:space="2" w:color="ED7D31" w:themeColor="accent2"/>
+      </w:pBdr>
+      <w:spacing w:before="360" w:after="120" w:line="240" w:lineRule="auto"/>
       <w:outlineLvl w:val="0"/>
     </w:pPr>
     <w:rPr>
       <w:rFonts w:asciiTheme="majorHAnsi" w:eastAsiaTheme="majorEastAsia" w:hAnsiTheme="majorHAnsi" w:cstheme="majorBidi"/>
-      <w:color w:val="2E74B5" w:themeColor="accent1" w:themeShade="BF"/>
+      <w:color w:val="262626" w:themeColor="text1" w:themeTint="D9"/>
+      <w:sz w:val="40"/>
+      <w:szCs w:val="40"/>
+    </w:rPr>
+  </w:style>
+  <w:style w:type="paragraph" w:styleId="Titre2">
+    <w:name w:val="heading 2"/>
+    <w:basedOn w:val="Normal"/>
+    <w:next w:val="Normal"/>
+    <w:link w:val="Titre2Car"/>
+    <w:uiPriority w:val="9"/>
+    <w:unhideWhenUsed/>
+    <w:qFormat/>
+    <w:rsid w:val="0013559F"/>
+    <w:pPr>
+      <w:keepNext/>
+      <w:keepLines/>
+      <w:spacing w:before="120" w:after="0" w:line="240" w:lineRule="auto"/>
+      <w:outlineLvl w:val="1"/>
+    </w:pPr>
+    <w:rPr>
+      <w:rFonts w:asciiTheme="majorHAnsi" w:eastAsiaTheme="majorEastAsia" w:hAnsiTheme="majorHAnsi" w:cstheme="majorBidi"/>
+      <w:color w:val="ED7D31" w:themeColor="accent2"/>
+      <w:sz w:val="36"/>
+      <w:szCs w:val="36"/>
+    </w:rPr>
+  </w:style>
+  <w:style w:type="paragraph" w:styleId="Titre3">
+    <w:name w:val="heading 3"/>
+    <w:basedOn w:val="Normal"/>
+    <w:next w:val="Normal"/>
+    <w:link w:val="Titre3Car"/>
+    <w:uiPriority w:val="9"/>
+    <w:semiHidden/>
+    <w:unhideWhenUsed/>
+    <w:qFormat/>
+    <w:rsid w:val="0013559F"/>
+    <w:pPr>
+      <w:keepNext/>
+      <w:keepLines/>
+      <w:spacing w:before="80" w:after="0" w:line="240" w:lineRule="auto"/>
+      <w:outlineLvl w:val="2"/>
+    </w:pPr>
+    <w:rPr>
+      <w:rFonts w:asciiTheme="majorHAnsi" w:eastAsiaTheme="majorEastAsia" w:hAnsiTheme="majorHAnsi" w:cstheme="majorBidi"/>
+      <w:color w:val="C45911" w:themeColor="accent2" w:themeShade="BF"/>
       <w:sz w:val="32"/>
       <w:szCs w:val="32"/>
+    </w:rPr>
+  </w:style>
+  <w:style w:type="paragraph" w:styleId="Titre4">
+    <w:name w:val="heading 4"/>
+    <w:basedOn w:val="Normal"/>
+    <w:next w:val="Normal"/>
+    <w:link w:val="Titre4Car"/>
+    <w:uiPriority w:val="9"/>
+    <w:semiHidden/>
+    <w:unhideWhenUsed/>
+    <w:qFormat/>
+    <w:rsid w:val="0013559F"/>
+    <w:pPr>
+      <w:keepNext/>
+      <w:keepLines/>
+      <w:spacing w:before="80" w:after="0" w:line="240" w:lineRule="auto"/>
+      <w:outlineLvl w:val="3"/>
+    </w:pPr>
+    <w:rPr>
+      <w:rFonts w:asciiTheme="majorHAnsi" w:eastAsiaTheme="majorEastAsia" w:hAnsiTheme="majorHAnsi" w:cstheme="majorBidi"/>
+      <w:i/>
+      <w:iCs/>
+      <w:color w:val="833C0B" w:themeColor="accent2" w:themeShade="80"/>
+      <w:sz w:val="28"/>
+      <w:szCs w:val="28"/>
+    </w:rPr>
+  </w:style>
+  <w:style w:type="paragraph" w:styleId="Titre5">
+    <w:name w:val="heading 5"/>
+    <w:basedOn w:val="Normal"/>
+    <w:next w:val="Normal"/>
+    <w:link w:val="Titre5Car"/>
+    <w:uiPriority w:val="9"/>
+    <w:semiHidden/>
+    <w:unhideWhenUsed/>
+    <w:qFormat/>
+    <w:rsid w:val="0013559F"/>
+    <w:pPr>
+      <w:keepNext/>
+      <w:keepLines/>
+      <w:spacing w:before="80" w:after="0" w:line="240" w:lineRule="auto"/>
+      <w:outlineLvl w:val="4"/>
+    </w:pPr>
+    <w:rPr>
+      <w:rFonts w:asciiTheme="majorHAnsi" w:eastAsiaTheme="majorEastAsia" w:hAnsiTheme="majorHAnsi" w:cstheme="majorBidi"/>
+      <w:color w:val="C45911" w:themeColor="accent2" w:themeShade="BF"/>
+      <w:sz w:val="24"/>
+      <w:szCs w:val="24"/>
+    </w:rPr>
+  </w:style>
+  <w:style w:type="paragraph" w:styleId="Titre6">
+    <w:name w:val="heading 6"/>
+    <w:basedOn w:val="Normal"/>
+    <w:next w:val="Normal"/>
+    <w:link w:val="Titre6Car"/>
+    <w:uiPriority w:val="9"/>
+    <w:semiHidden/>
+    <w:unhideWhenUsed/>
+    <w:qFormat/>
+    <w:rsid w:val="0013559F"/>
+    <w:pPr>
+      <w:keepNext/>
+      <w:keepLines/>
+      <w:spacing w:before="80" w:after="0" w:line="240" w:lineRule="auto"/>
+      <w:outlineLvl w:val="5"/>
+    </w:pPr>
+    <w:rPr>
+      <w:rFonts w:asciiTheme="majorHAnsi" w:eastAsiaTheme="majorEastAsia" w:hAnsiTheme="majorHAnsi" w:cstheme="majorBidi"/>
+      <w:i/>
+      <w:iCs/>
+      <w:color w:val="833C0B" w:themeColor="accent2" w:themeShade="80"/>
+      <w:sz w:val="24"/>
+      <w:szCs w:val="24"/>
+    </w:rPr>
+  </w:style>
+  <w:style w:type="paragraph" w:styleId="Titre7">
+    <w:name w:val="heading 7"/>
+    <w:basedOn w:val="Normal"/>
+    <w:next w:val="Normal"/>
+    <w:link w:val="Titre7Car"/>
+    <w:uiPriority w:val="9"/>
+    <w:semiHidden/>
+    <w:unhideWhenUsed/>
+    <w:qFormat/>
+    <w:rsid w:val="0013559F"/>
+    <w:pPr>
+      <w:keepNext/>
+      <w:keepLines/>
+      <w:spacing w:before="80" w:after="0" w:line="240" w:lineRule="auto"/>
+      <w:outlineLvl w:val="6"/>
+    </w:pPr>
+    <w:rPr>
+      <w:rFonts w:asciiTheme="majorHAnsi" w:eastAsiaTheme="majorEastAsia" w:hAnsiTheme="majorHAnsi" w:cstheme="majorBidi"/>
+      <w:b/>
+      <w:bCs/>
+      <w:color w:val="833C0B" w:themeColor="accent2" w:themeShade="80"/>
+      <w:sz w:val="22"/>
+      <w:szCs w:val="22"/>
+    </w:rPr>
+  </w:style>
+  <w:style w:type="paragraph" w:styleId="Titre8">
+    <w:name w:val="heading 8"/>
+    <w:basedOn w:val="Normal"/>
+    <w:next w:val="Normal"/>
+    <w:link w:val="Titre8Car"/>
+    <w:uiPriority w:val="9"/>
+    <w:semiHidden/>
+    <w:unhideWhenUsed/>
+    <w:qFormat/>
+    <w:rsid w:val="0013559F"/>
+    <w:pPr>
+      <w:keepNext/>
+      <w:keepLines/>
+      <w:spacing w:before="80" w:after="0" w:line="240" w:lineRule="auto"/>
+      <w:outlineLvl w:val="7"/>
+    </w:pPr>
+    <w:rPr>
+      <w:rFonts w:asciiTheme="majorHAnsi" w:eastAsiaTheme="majorEastAsia" w:hAnsiTheme="majorHAnsi" w:cstheme="majorBidi"/>
+      <w:color w:val="833C0B" w:themeColor="accent2" w:themeShade="80"/>
+      <w:sz w:val="22"/>
+      <w:szCs w:val="22"/>
+    </w:rPr>
+  </w:style>
+  <w:style w:type="paragraph" w:styleId="Titre9">
+    <w:name w:val="heading 9"/>
+    <w:basedOn w:val="Normal"/>
+    <w:next w:val="Normal"/>
+    <w:link w:val="Titre9Car"/>
+    <w:uiPriority w:val="9"/>
+    <w:semiHidden/>
+    <w:unhideWhenUsed/>
+    <w:qFormat/>
+    <w:rsid w:val="0013559F"/>
+    <w:pPr>
+      <w:keepNext/>
+      <w:keepLines/>
+      <w:spacing w:before="80" w:after="0" w:line="240" w:lineRule="auto"/>
+      <w:outlineLvl w:val="8"/>
+    </w:pPr>
+    <w:rPr>
+      <w:rFonts w:asciiTheme="majorHAnsi" w:eastAsiaTheme="majorEastAsia" w:hAnsiTheme="majorHAnsi" w:cstheme="majorBidi"/>
+      <w:i/>
+      <w:iCs/>
+      <w:color w:val="833C0B" w:themeColor="accent2" w:themeShade="80"/>
+      <w:sz w:val="22"/>
+      <w:szCs w:val="22"/>
     </w:rPr>
   </w:style>
   <w:style w:type="character" w:default="1" w:styleId="Policepardfaut">
@@ -639,12 +1011,12 @@
     <w:basedOn w:val="Policepardfaut"/>
     <w:link w:val="Titre1"/>
     <w:uiPriority w:val="9"/>
-    <w:rsid w:val="001B5092"/>
-    <w:rPr>
-      <w:rFonts w:asciiTheme="majorHAnsi" w:eastAsiaTheme="majorEastAsia" w:hAnsiTheme="majorHAnsi" w:cstheme="majorBidi"/>
-      <w:color w:val="2E74B5" w:themeColor="accent1" w:themeShade="BF"/>
-      <w:sz w:val="32"/>
-      <w:szCs w:val="32"/>
+    <w:rsid w:val="0013559F"/>
+    <w:rPr>
+      <w:rFonts w:asciiTheme="majorHAnsi" w:eastAsiaTheme="majorEastAsia" w:hAnsiTheme="majorHAnsi" w:cstheme="majorBidi"/>
+      <w:color w:val="262626" w:themeColor="text1" w:themeTint="D9"/>
+      <w:sz w:val="40"/>
+      <w:szCs w:val="40"/>
     </w:rPr>
   </w:style>
   <w:style w:type="paragraph" w:styleId="Paragraphedeliste">
@@ -652,11 +1024,443 @@
     <w:basedOn w:val="Normal"/>
     <w:uiPriority w:val="34"/>
     <w:qFormat/>
-    <w:rsid w:val="001B5092"/>
+    <w:rsid w:val="0013559F"/>
     <w:pPr>
       <w:ind w:left="720"/>
       <w:contextualSpacing/>
     </w:pPr>
+  </w:style>
+  <w:style w:type="paragraph" w:customStyle="1" w:styleId="Code">
+    <w:name w:val="Code"/>
+    <w:basedOn w:val="Normal"/>
+    <w:link w:val="CodeCar"/>
+    <w:qFormat/>
+    <w:rsid w:val="0013559F"/>
+    <w:pPr>
+      <w:pBdr>
+        <w:top w:val="single" w:sz="8" w:space="1" w:color="C45911" w:themeColor="accent2" w:themeShade="BF"/>
+        <w:left w:val="single" w:sz="18" w:space="4" w:color="833C0B" w:themeColor="accent2" w:themeShade="80"/>
+        <w:bottom w:val="single" w:sz="8" w:space="1" w:color="C45911" w:themeColor="accent2" w:themeShade="BF"/>
+        <w:right w:val="single" w:sz="8" w:space="4" w:color="C45911" w:themeColor="accent2" w:themeShade="BF"/>
+      </w:pBdr>
+      <w:shd w:val="clear" w:color="auto" w:fill="F2F2F2" w:themeFill="background1" w:themeFillShade="F2"/>
+      <w:jc w:val="both"/>
+    </w:pPr>
+    <w:rPr>
+      <w:b/>
+      <w:color w:val="833C0B" w:themeColor="accent2" w:themeShade="80"/>
+    </w:rPr>
+  </w:style>
+  <w:style w:type="character" w:customStyle="1" w:styleId="CodeCar">
+    <w:name w:val="Code Car"/>
+    <w:basedOn w:val="Policepardfaut"/>
+    <w:link w:val="Code"/>
+    <w:rsid w:val="0013559F"/>
+    <w:rPr>
+      <w:b/>
+      <w:color w:val="833C0B" w:themeColor="accent2" w:themeShade="80"/>
+      <w:shd w:val="clear" w:color="auto" w:fill="F2F2F2" w:themeFill="background1" w:themeFillShade="F2"/>
+    </w:rPr>
+  </w:style>
+  <w:style w:type="character" w:customStyle="1" w:styleId="Titre2Car">
+    <w:name w:val="Titre 2 Car"/>
+    <w:basedOn w:val="Policepardfaut"/>
+    <w:link w:val="Titre2"/>
+    <w:uiPriority w:val="9"/>
+    <w:rsid w:val="0013559F"/>
+    <w:rPr>
+      <w:rFonts w:asciiTheme="majorHAnsi" w:eastAsiaTheme="majorEastAsia" w:hAnsiTheme="majorHAnsi" w:cstheme="majorBidi"/>
+      <w:color w:val="ED7D31" w:themeColor="accent2"/>
+      <w:sz w:val="36"/>
+      <w:szCs w:val="36"/>
+    </w:rPr>
+  </w:style>
+  <w:style w:type="character" w:customStyle="1" w:styleId="Titre3Car">
+    <w:name w:val="Titre 3 Car"/>
+    <w:basedOn w:val="Policepardfaut"/>
+    <w:link w:val="Titre3"/>
+    <w:uiPriority w:val="9"/>
+    <w:semiHidden/>
+    <w:rsid w:val="0013559F"/>
+    <w:rPr>
+      <w:rFonts w:asciiTheme="majorHAnsi" w:eastAsiaTheme="majorEastAsia" w:hAnsiTheme="majorHAnsi" w:cstheme="majorBidi"/>
+      <w:color w:val="C45911" w:themeColor="accent2" w:themeShade="BF"/>
+      <w:sz w:val="32"/>
+      <w:szCs w:val="32"/>
+    </w:rPr>
+  </w:style>
+  <w:style w:type="character" w:customStyle="1" w:styleId="Titre4Car">
+    <w:name w:val="Titre 4 Car"/>
+    <w:basedOn w:val="Policepardfaut"/>
+    <w:link w:val="Titre4"/>
+    <w:uiPriority w:val="9"/>
+    <w:semiHidden/>
+    <w:rsid w:val="0013559F"/>
+    <w:rPr>
+      <w:rFonts w:asciiTheme="majorHAnsi" w:eastAsiaTheme="majorEastAsia" w:hAnsiTheme="majorHAnsi" w:cstheme="majorBidi"/>
+      <w:i/>
+      <w:iCs/>
+      <w:color w:val="833C0B" w:themeColor="accent2" w:themeShade="80"/>
+      <w:sz w:val="28"/>
+      <w:szCs w:val="28"/>
+    </w:rPr>
+  </w:style>
+  <w:style w:type="character" w:customStyle="1" w:styleId="Titre5Car">
+    <w:name w:val="Titre 5 Car"/>
+    <w:basedOn w:val="Policepardfaut"/>
+    <w:link w:val="Titre5"/>
+    <w:uiPriority w:val="9"/>
+    <w:semiHidden/>
+    <w:rsid w:val="0013559F"/>
+    <w:rPr>
+      <w:rFonts w:asciiTheme="majorHAnsi" w:eastAsiaTheme="majorEastAsia" w:hAnsiTheme="majorHAnsi" w:cstheme="majorBidi"/>
+      <w:color w:val="C45911" w:themeColor="accent2" w:themeShade="BF"/>
+      <w:sz w:val="24"/>
+      <w:szCs w:val="24"/>
+    </w:rPr>
+  </w:style>
+  <w:style w:type="character" w:customStyle="1" w:styleId="Titre6Car">
+    <w:name w:val="Titre 6 Car"/>
+    <w:basedOn w:val="Policepardfaut"/>
+    <w:link w:val="Titre6"/>
+    <w:uiPriority w:val="9"/>
+    <w:semiHidden/>
+    <w:rsid w:val="0013559F"/>
+    <w:rPr>
+      <w:rFonts w:asciiTheme="majorHAnsi" w:eastAsiaTheme="majorEastAsia" w:hAnsiTheme="majorHAnsi" w:cstheme="majorBidi"/>
+      <w:i/>
+      <w:iCs/>
+      <w:color w:val="833C0B" w:themeColor="accent2" w:themeShade="80"/>
+      <w:sz w:val="24"/>
+      <w:szCs w:val="24"/>
+    </w:rPr>
+  </w:style>
+  <w:style w:type="character" w:customStyle="1" w:styleId="Titre7Car">
+    <w:name w:val="Titre 7 Car"/>
+    <w:basedOn w:val="Policepardfaut"/>
+    <w:link w:val="Titre7"/>
+    <w:uiPriority w:val="9"/>
+    <w:semiHidden/>
+    <w:rsid w:val="0013559F"/>
+    <w:rPr>
+      <w:rFonts w:asciiTheme="majorHAnsi" w:eastAsiaTheme="majorEastAsia" w:hAnsiTheme="majorHAnsi" w:cstheme="majorBidi"/>
+      <w:b/>
+      <w:bCs/>
+      <w:color w:val="833C0B" w:themeColor="accent2" w:themeShade="80"/>
+      <w:sz w:val="22"/>
+      <w:szCs w:val="22"/>
+    </w:rPr>
+  </w:style>
+  <w:style w:type="character" w:customStyle="1" w:styleId="Titre8Car">
+    <w:name w:val="Titre 8 Car"/>
+    <w:basedOn w:val="Policepardfaut"/>
+    <w:link w:val="Titre8"/>
+    <w:uiPriority w:val="9"/>
+    <w:semiHidden/>
+    <w:rsid w:val="0013559F"/>
+    <w:rPr>
+      <w:rFonts w:asciiTheme="majorHAnsi" w:eastAsiaTheme="majorEastAsia" w:hAnsiTheme="majorHAnsi" w:cstheme="majorBidi"/>
+      <w:color w:val="833C0B" w:themeColor="accent2" w:themeShade="80"/>
+      <w:sz w:val="22"/>
+      <w:szCs w:val="22"/>
+    </w:rPr>
+  </w:style>
+  <w:style w:type="character" w:customStyle="1" w:styleId="Titre9Car">
+    <w:name w:val="Titre 9 Car"/>
+    <w:basedOn w:val="Policepardfaut"/>
+    <w:link w:val="Titre9"/>
+    <w:uiPriority w:val="9"/>
+    <w:semiHidden/>
+    <w:rsid w:val="0013559F"/>
+    <w:rPr>
+      <w:rFonts w:asciiTheme="majorHAnsi" w:eastAsiaTheme="majorEastAsia" w:hAnsiTheme="majorHAnsi" w:cstheme="majorBidi"/>
+      <w:i/>
+      <w:iCs/>
+      <w:color w:val="833C0B" w:themeColor="accent2" w:themeShade="80"/>
+      <w:sz w:val="22"/>
+      <w:szCs w:val="22"/>
+    </w:rPr>
+  </w:style>
+  <w:style w:type="paragraph" w:styleId="Lgende">
+    <w:name w:val="caption"/>
+    <w:basedOn w:val="Normal"/>
+    <w:next w:val="Normal"/>
+    <w:uiPriority w:val="35"/>
+    <w:semiHidden/>
+    <w:unhideWhenUsed/>
+    <w:qFormat/>
+    <w:rsid w:val="0013559F"/>
+    <w:pPr>
+      <w:spacing w:line="240" w:lineRule="auto"/>
+    </w:pPr>
+    <w:rPr>
+      <w:b/>
+      <w:bCs/>
+      <w:color w:val="404040" w:themeColor="text1" w:themeTint="BF"/>
+      <w:sz w:val="16"/>
+      <w:szCs w:val="16"/>
+    </w:rPr>
+  </w:style>
+  <w:style w:type="paragraph" w:styleId="Titre">
+    <w:name w:val="Title"/>
+    <w:basedOn w:val="Normal"/>
+    <w:next w:val="Normal"/>
+    <w:link w:val="TitreCar"/>
+    <w:uiPriority w:val="10"/>
+    <w:qFormat/>
+    <w:rsid w:val="0013559F"/>
+    <w:pPr>
+      <w:spacing w:after="0" w:line="240" w:lineRule="auto"/>
+      <w:contextualSpacing/>
+    </w:pPr>
+    <w:rPr>
+      <w:rFonts w:asciiTheme="majorHAnsi" w:eastAsiaTheme="majorEastAsia" w:hAnsiTheme="majorHAnsi" w:cstheme="majorBidi"/>
+      <w:color w:val="262626" w:themeColor="text1" w:themeTint="D9"/>
+      <w:sz w:val="96"/>
+      <w:szCs w:val="96"/>
+    </w:rPr>
+  </w:style>
+  <w:style w:type="character" w:customStyle="1" w:styleId="TitreCar">
+    <w:name w:val="Titre Car"/>
+    <w:basedOn w:val="Policepardfaut"/>
+    <w:link w:val="Titre"/>
+    <w:uiPriority w:val="10"/>
+    <w:rsid w:val="0013559F"/>
+    <w:rPr>
+      <w:rFonts w:asciiTheme="majorHAnsi" w:eastAsiaTheme="majorEastAsia" w:hAnsiTheme="majorHAnsi" w:cstheme="majorBidi"/>
+      <w:color w:val="262626" w:themeColor="text1" w:themeTint="D9"/>
+      <w:sz w:val="96"/>
+      <w:szCs w:val="96"/>
+    </w:rPr>
+  </w:style>
+  <w:style w:type="paragraph" w:styleId="Sous-titre">
+    <w:name w:val="Subtitle"/>
+    <w:basedOn w:val="Normal"/>
+    <w:next w:val="Normal"/>
+    <w:link w:val="Sous-titreCar"/>
+    <w:uiPriority w:val="11"/>
+    <w:qFormat/>
+    <w:rsid w:val="0013559F"/>
+    <w:pPr>
+      <w:numPr>
+        <w:ilvl w:val="1"/>
+      </w:numPr>
+      <w:spacing w:after="240"/>
+    </w:pPr>
+    <w:rPr>
+      <w:caps/>
+      <w:color w:val="404040" w:themeColor="text1" w:themeTint="BF"/>
+      <w:spacing w:val="20"/>
+      <w:sz w:val="28"/>
+      <w:szCs w:val="28"/>
+    </w:rPr>
+  </w:style>
+  <w:style w:type="character" w:customStyle="1" w:styleId="Sous-titreCar">
+    <w:name w:val="Sous-titre Car"/>
+    <w:basedOn w:val="Policepardfaut"/>
+    <w:link w:val="Sous-titre"/>
+    <w:uiPriority w:val="11"/>
+    <w:rsid w:val="0013559F"/>
+    <w:rPr>
+      <w:caps/>
+      <w:color w:val="404040" w:themeColor="text1" w:themeTint="BF"/>
+      <w:spacing w:val="20"/>
+      <w:sz w:val="28"/>
+      <w:szCs w:val="28"/>
+    </w:rPr>
+  </w:style>
+  <w:style w:type="character" w:styleId="lev">
+    <w:name w:val="Strong"/>
+    <w:basedOn w:val="Policepardfaut"/>
+    <w:uiPriority w:val="22"/>
+    <w:qFormat/>
+    <w:rsid w:val="0013559F"/>
+    <w:rPr>
+      <w:b/>
+      <w:bCs/>
+    </w:rPr>
+  </w:style>
+  <w:style w:type="character" w:styleId="Accentuation">
+    <w:name w:val="Emphasis"/>
+    <w:basedOn w:val="Policepardfaut"/>
+    <w:uiPriority w:val="20"/>
+    <w:qFormat/>
+    <w:rsid w:val="0013559F"/>
+    <w:rPr>
+      <w:i/>
+      <w:iCs/>
+      <w:color w:val="000000" w:themeColor="text1"/>
+    </w:rPr>
+  </w:style>
+  <w:style w:type="paragraph" w:styleId="Sansinterligne">
+    <w:name w:val="No Spacing"/>
+    <w:uiPriority w:val="1"/>
+    <w:qFormat/>
+    <w:rsid w:val="0013559F"/>
+    <w:pPr>
+      <w:spacing w:after="0" w:line="240" w:lineRule="auto"/>
+    </w:pPr>
+  </w:style>
+  <w:style w:type="paragraph" w:styleId="Citation">
+    <w:name w:val="Quote"/>
+    <w:basedOn w:val="Normal"/>
+    <w:next w:val="Normal"/>
+    <w:link w:val="CitationCar"/>
+    <w:uiPriority w:val="29"/>
+    <w:qFormat/>
+    <w:rsid w:val="0013559F"/>
+    <w:pPr>
+      <w:spacing w:before="160"/>
+      <w:ind w:left="720" w:right="720"/>
+      <w:jc w:val="center"/>
+    </w:pPr>
+    <w:rPr>
+      <w:rFonts w:asciiTheme="majorHAnsi" w:eastAsiaTheme="majorEastAsia" w:hAnsiTheme="majorHAnsi" w:cstheme="majorBidi"/>
+      <w:color w:val="000000" w:themeColor="text1"/>
+      <w:sz w:val="24"/>
+      <w:szCs w:val="24"/>
+    </w:rPr>
+  </w:style>
+  <w:style w:type="character" w:customStyle="1" w:styleId="CitationCar">
+    <w:name w:val="Citation Car"/>
+    <w:basedOn w:val="Policepardfaut"/>
+    <w:link w:val="Citation"/>
+    <w:uiPriority w:val="29"/>
+    <w:rsid w:val="0013559F"/>
+    <w:rPr>
+      <w:rFonts w:asciiTheme="majorHAnsi" w:eastAsiaTheme="majorEastAsia" w:hAnsiTheme="majorHAnsi" w:cstheme="majorBidi"/>
+      <w:color w:val="000000" w:themeColor="text1"/>
+      <w:sz w:val="24"/>
+      <w:szCs w:val="24"/>
+    </w:rPr>
+  </w:style>
+  <w:style w:type="paragraph" w:styleId="Citationintense">
+    <w:name w:val="Intense Quote"/>
+    <w:basedOn w:val="Normal"/>
+    <w:next w:val="Normal"/>
+    <w:link w:val="CitationintenseCar"/>
+    <w:uiPriority w:val="30"/>
+    <w:qFormat/>
+    <w:rsid w:val="0013559F"/>
+    <w:pPr>
+      <w:pBdr>
+        <w:top w:val="single" w:sz="24" w:space="4" w:color="ED7D31" w:themeColor="accent2"/>
+      </w:pBdr>
+      <w:spacing w:before="240" w:after="240" w:line="240" w:lineRule="auto"/>
+      <w:ind w:left="936" w:right="936"/>
+      <w:jc w:val="center"/>
+    </w:pPr>
+    <w:rPr>
+      <w:rFonts w:asciiTheme="majorHAnsi" w:eastAsiaTheme="majorEastAsia" w:hAnsiTheme="majorHAnsi" w:cstheme="majorBidi"/>
+      <w:sz w:val="24"/>
+      <w:szCs w:val="24"/>
+    </w:rPr>
+  </w:style>
+  <w:style w:type="character" w:customStyle="1" w:styleId="CitationintenseCar">
+    <w:name w:val="Citation intense Car"/>
+    <w:basedOn w:val="Policepardfaut"/>
+    <w:link w:val="Citationintense"/>
+    <w:uiPriority w:val="30"/>
+    <w:rsid w:val="0013559F"/>
+    <w:rPr>
+      <w:rFonts w:asciiTheme="majorHAnsi" w:eastAsiaTheme="majorEastAsia" w:hAnsiTheme="majorHAnsi" w:cstheme="majorBidi"/>
+      <w:sz w:val="24"/>
+      <w:szCs w:val="24"/>
+    </w:rPr>
+  </w:style>
+  <w:style w:type="character" w:styleId="Emphaseple">
+    <w:name w:val="Subtle Emphasis"/>
+    <w:basedOn w:val="Policepardfaut"/>
+    <w:uiPriority w:val="19"/>
+    <w:qFormat/>
+    <w:rsid w:val="0013559F"/>
+    <w:rPr>
+      <w:i/>
+      <w:iCs/>
+      <w:color w:val="595959" w:themeColor="text1" w:themeTint="A6"/>
+    </w:rPr>
+  </w:style>
+  <w:style w:type="character" w:styleId="Emphaseintense">
+    <w:name w:val="Intense Emphasis"/>
+    <w:basedOn w:val="Policepardfaut"/>
+    <w:uiPriority w:val="21"/>
+    <w:qFormat/>
+    <w:rsid w:val="0013559F"/>
+    <w:rPr>
+      <w:b/>
+      <w:bCs/>
+      <w:i/>
+      <w:iCs/>
+      <w:caps w:val="0"/>
+      <w:smallCaps w:val="0"/>
+      <w:strike w:val="0"/>
+      <w:dstrike w:val="0"/>
+      <w:color w:val="ED7D31" w:themeColor="accent2"/>
+    </w:rPr>
+  </w:style>
+  <w:style w:type="character" w:styleId="Rfrenceple">
+    <w:name w:val="Subtle Reference"/>
+    <w:basedOn w:val="Policepardfaut"/>
+    <w:uiPriority w:val="31"/>
+    <w:qFormat/>
+    <w:rsid w:val="0013559F"/>
+    <w:rPr>
+      <w:caps w:val="0"/>
+      <w:smallCaps/>
+      <w:color w:val="404040" w:themeColor="text1" w:themeTint="BF"/>
+      <w:spacing w:val="0"/>
+      <w:u w:val="single" w:color="7F7F7F" w:themeColor="text1" w:themeTint="80"/>
+    </w:rPr>
+  </w:style>
+  <w:style w:type="character" w:styleId="Rfrenceintense">
+    <w:name w:val="Intense Reference"/>
+    <w:basedOn w:val="Policepardfaut"/>
+    <w:uiPriority w:val="32"/>
+    <w:qFormat/>
+    <w:rsid w:val="0013559F"/>
+    <w:rPr>
+      <w:b/>
+      <w:bCs/>
+      <w:caps w:val="0"/>
+      <w:smallCaps/>
+      <w:color w:val="auto"/>
+      <w:spacing w:val="0"/>
+      <w:u w:val="single"/>
+    </w:rPr>
+  </w:style>
+  <w:style w:type="character" w:styleId="Titredulivre">
+    <w:name w:val="Book Title"/>
+    <w:basedOn w:val="Policepardfaut"/>
+    <w:uiPriority w:val="33"/>
+    <w:qFormat/>
+    <w:rsid w:val="0013559F"/>
+    <w:rPr>
+      <w:b/>
+      <w:bCs/>
+      <w:caps w:val="0"/>
+      <w:smallCaps/>
+      <w:spacing w:val="0"/>
+    </w:rPr>
+  </w:style>
+  <w:style w:type="paragraph" w:styleId="En-ttedetabledesmatires">
+    <w:name w:val="TOC Heading"/>
+    <w:basedOn w:val="Titre1"/>
+    <w:next w:val="Normal"/>
+    <w:uiPriority w:val="39"/>
+    <w:semiHidden/>
+    <w:unhideWhenUsed/>
+    <w:qFormat/>
+    <w:rsid w:val="0013559F"/>
+    <w:pPr>
+      <w:outlineLvl w:val="9"/>
+    </w:pPr>
+  </w:style>
+  <w:style w:type="paragraph" w:customStyle="1" w:styleId="Standard">
+    <w:name w:val="Standard"/>
+    <w:rsid w:val="00B06068"/>
+    <w:rPr>
+      <w:lang w:eastAsia="zh-CN" w:bidi="hi-IN"/>
+    </w:rPr>
   </w:style>
 </w:styles>
 </file>

</xml_diff>